<commit_message>
Removed period following hyperlink.
</commit_message>
<xml_diff>
--- a/GERARD_GOLD_SWQA_INVESTING_RESEARCH_TUTORING.docx
+++ b/GERARD_GOLD_SWQA_INVESTING_RESEARCH_TUTORING.docx
@@ -867,19 +867,7 @@
         <w:rPr>
           <w:rFonts w:eastAsia="Cambria" w:cs="Cambria" w:ascii="Helvetica" w:hAnsi="Helvetica"/>
         </w:rPr>
-        <w:t>Initiated design &amp; coding of automated tests for integration of Apple Music with Alexa devices. Completed to 85+% reliable automation. Python, Natural language p</w:t>
-      </w:r>
-      <w:r>
-        <w:rPr>
-          <w:rFonts w:eastAsia="Cambria" w:cs="Cambria" w:ascii="Helvetica" w:hAnsi="Helvetica"/>
-        </w:rPr>
-        <w:t>r</w:t>
-      </w:r>
-      <w:r>
-        <w:rPr>
-          <w:rFonts w:eastAsia="Cambria" w:cs="Cambria" w:ascii="Helvetica" w:hAnsi="Helvetica"/>
-        </w:rPr>
-        <w:t>ocessing library, SQL, API’s.</w:t>
+        <w:t>Initiated design &amp; coding of automated tests for integration of Apple Music with Alexa devices. Completed to 85+% reliable automation. Python, Natural language processing library, SQL, API’s.</w:t>
       </w:r>
     </w:p>
     <w:p>
@@ -1756,7 +1744,10 @@
         </w:rPr>
       </w:pPr>
       <w:r>
-        <w:rPr/>
+        <w:rPr>
+          <w:b w:val="false"/>
+          <w:bCs w:val="false"/>
+        </w:rPr>
       </w:r>
     </w:p>
     <w:p>
@@ -1770,7 +1761,10 @@
         </w:rPr>
       </w:pPr>
       <w:r>
-        <w:rPr/>
+        <w:rPr>
+          <w:b w:val="false"/>
+          <w:bCs w:val="false"/>
+        </w:rPr>
       </w:r>
     </w:p>
     <w:p>
@@ -1825,17 +1819,6 @@
           <w:t>https://github.com/GGTechGuru/PROFESSIONAL_DOCUMENTS/blob/main/GERARD_GOLD_SWQA_INVESTING_RESEARCH_TUTORING.docx</w:t>
         </w:r>
       </w:hyperlink>
-      <w:r>
-        <w:rPr>
-          <w:rFonts w:eastAsia="Cambria" w:cs="Cambria" w:ascii="Helvetica" w:hAnsi="Helvetica"/>
-          <w:b w:val="false"/>
-          <w:bCs w:val="false"/>
-          <w:i/>
-          <w:sz w:val="26"/>
-          <w:szCs w:val="26"/>
-        </w:rPr>
-        <w:t>.</w:t>
-      </w:r>
     </w:p>
     <w:sectPr>
       <w:headerReference w:type="even" r:id="rId24"/>

</xml_diff>

<commit_message>
Repositioned text a little bit.
</commit_message>
<xml_diff>
--- a/GERARD_GOLD_SWQA_INVESTING_RESEARCH_TUTORING.docx
+++ b/GERARD_GOLD_SWQA_INVESTING_RESEARCH_TUTORING.docx
@@ -65,7 +65,33 @@
             <w:szCs w:val="28"/>
             <w:u w:val="single"/>
           </w:rPr>
-          <w:t>Stock &amp; Options Research Analys</w:t>
+          <w:t xml:space="preserve">Stock &amp; Options Research </w:t>
+        </w:r>
+        <w:r>
+          <w:rPr>
+            <w:rStyle w:val="Hyperlink"/>
+            <w:rFonts w:eastAsia="Cambria" w:cs="Cambria" w:ascii="Helvetica" w:hAnsi="Helvetica"/>
+            <w:b/>
+            <w:i/>
+            <w:iCs/>
+            <w:sz w:val="28"/>
+            <w:szCs w:val="28"/>
+            <w:u w:val="single"/>
+          </w:rPr>
+          <w:t xml:space="preserve">&amp; </w:t>
+        </w:r>
+        <w:r>
+          <w:rPr>
+            <w:rStyle w:val="Hyperlink"/>
+            <w:rFonts w:eastAsia="Cambria" w:cs="Cambria" w:ascii="Helvetica" w:hAnsi="Helvetica"/>
+            <w:b/>
+            <w:i/>
+            <w:iCs/>
+            <w:sz w:val="28"/>
+            <w:szCs w:val="28"/>
+            <w:u w:val="single"/>
+          </w:rPr>
+          <w:t>Analys</w:t>
         </w:r>
       </w:hyperlink>
       <w:r>
@@ -253,9 +279,64 @@
           <w:b/>
           <w:u w:val="single"/>
         </w:rPr>
-        <w:t xml:space="preserve">Programming Languages: </w:t>
+        <w:t>Investment Research &amp; Analysis:</w:t>
+      </w:r>
+      <w:r>
+        <w:rPr>
+          <w:rFonts w:eastAsia="Cambria" w:cs="Cambria" w:ascii="Helvetica" w:hAnsi="Helvetica"/>
+          <w:b/>
+          <w:u w:val="none"/>
+        </w:rPr>
+        <w:t xml:space="preserve">  </w:t>
       </w:r>
       <w:hyperlink r:id="rId5">
+        <w:r>
+          <w:rPr>
+            <w:rStyle w:val="Hyperlink"/>
+            <w:rFonts w:eastAsia="Cambria" w:cs="Cambria" w:ascii="Helvetica" w:hAnsi="Helvetica"/>
+            <w:b w:val="false"/>
+            <w:bCs w:val="false"/>
+            <w:u w:val="single"/>
+          </w:rPr>
+          <w:t>Stock &amp; options research &amp; analysis</w:t>
+        </w:r>
+      </w:hyperlink>
+    </w:p>
+    <w:p>
+      <w:pPr>
+        <w:pStyle w:val="normal1"/>
+        <w:rPr>
+          <w:rFonts w:ascii="Helvetica" w:hAnsi="Helvetica"/>
+        </w:rPr>
+      </w:pPr>
+      <w:r>
+        <w:rPr/>
+      </w:r>
+    </w:p>
+    <w:p>
+      <w:pPr>
+        <w:pStyle w:val="normal1"/>
+        <w:rPr>
+          <w:rFonts w:ascii="Helvetica" w:hAnsi="Helvetica"/>
+        </w:rPr>
+      </w:pPr>
+      <w:r>
+        <w:rPr>
+          <w:rFonts w:eastAsia="Cambria" w:cs="Cambria" w:ascii="Helvetica" w:hAnsi="Helvetica"/>
+          <w:b/>
+          <w:u w:val="single"/>
+        </w:rPr>
+        <w:t>Programming Languages:</w:t>
+      </w:r>
+      <w:r>
+        <w:rPr>
+          <w:rFonts w:eastAsia="Cambria" w:cs="Cambria" w:ascii="Helvetica" w:hAnsi="Helvetica"/>
+          <w:b/>
+          <w:u w:val="none"/>
+        </w:rPr>
+        <w:t xml:space="preserve"> </w:t>
+      </w:r>
+      <w:hyperlink r:id="rId6">
         <w:r>
           <w:rPr>
             <w:rStyle w:val="Hyperlink"/>
@@ -276,7 +357,7 @@
         </w:rPr>
         <w:t xml:space="preserve">, C#, </w:t>
       </w:r>
-      <w:hyperlink r:id="rId6">
+      <w:hyperlink r:id="rId7">
         <w:r>
           <w:rPr>
             <w:rStyle w:val="Hyperlink"/>
@@ -297,7 +378,7 @@
         </w:rPr>
         <w:t xml:space="preserve">, </w:t>
       </w:r>
-      <w:hyperlink r:id="rId7">
+      <w:hyperlink r:id="rId8">
         <w:r>
           <w:rPr>
             <w:rStyle w:val="Hyperlink"/>
@@ -318,7 +399,7 @@
         </w:rPr>
         <w:t xml:space="preserve">, </w:t>
       </w:r>
-      <w:hyperlink r:id="rId8">
+      <w:hyperlink r:id="rId9">
         <w:r>
           <w:rPr>
             <w:rStyle w:val="Hyperlink"/>
@@ -339,7 +420,7 @@
         </w:rPr>
         <w:t xml:space="preserve">, Node.js, Perl, PowerShell, </w:t>
       </w:r>
-      <w:hyperlink r:id="rId9">
+      <w:hyperlink r:id="rId10">
         <w:r>
           <w:rPr>
             <w:rStyle w:val="Hyperlink"/>
@@ -368,7 +449,7 @@
         </w:rPr>
         <w:t xml:space="preserve">. </w:t>
       </w:r>
-      <w:hyperlink r:id="rId10">
+      <w:hyperlink r:id="rId11">
         <w:r>
           <w:rPr>
             <w:rStyle w:val="Hyperlink"/>
@@ -387,7 +468,7 @@
         </w:rPr>
         <w:t xml:space="preserve">. </w:t>
       </w:r>
-      <w:hyperlink r:id="rId11">
+      <w:hyperlink r:id="rId12">
         <w:r>
           <w:rPr>
             <w:rStyle w:val="Hyperlink"/>
@@ -448,9 +529,17 @@
           <w:b/>
           <w:u w:val="single"/>
         </w:rPr>
-        <w:t xml:space="preserve">Operating Systems &amp; Mobile: </w:t>
-      </w:r>
-      <w:hyperlink r:id="rId12">
+        <w:t>Operating Systems &amp; Mobile:</w:t>
+      </w:r>
+      <w:r>
+        <w:rPr>
+          <w:rFonts w:eastAsia="Cambria" w:cs="Cambria" w:ascii="Helvetica" w:hAnsi="Helvetica"/>
+          <w:b/>
+          <w:u w:val="none"/>
+        </w:rPr>
+        <w:t xml:space="preserve"> </w:t>
+      </w:r>
+      <w:hyperlink r:id="rId13">
         <w:r>
           <w:rPr>
             <w:rStyle w:val="Hyperlink"/>
@@ -495,7 +584,15 @@
           <w:b/>
           <w:u w:val="single"/>
         </w:rPr>
-        <w:t xml:space="preserve">Test Tools: </w:t>
+        <w:t>Test Tools:</w:t>
+      </w:r>
+      <w:r>
+        <w:rPr>
+          <w:rFonts w:eastAsia="Cambria" w:cs="Cambria" w:ascii="Helvetica" w:hAnsi="Helvetica"/>
+          <w:b/>
+          <w:u w:val="none"/>
+        </w:rPr>
+        <w:t xml:space="preserve"> </w:t>
       </w:r>
       <w:r>
         <w:rPr>
@@ -573,7 +670,7 @@
         </w:rPr>
         <w:t xml:space="preserve">JDBC, MySQL, Oracle, </w:t>
       </w:r>
-      <w:hyperlink r:id="rId13">
+      <w:hyperlink r:id="rId14">
         <w:r>
           <w:rPr>
             <w:rStyle w:val="Hyperlink"/>
@@ -588,7 +685,7 @@
         </w:rPr>
         <w:t xml:space="preserve">. MongoDB, </w:t>
       </w:r>
-      <w:hyperlink r:id="rId14">
+      <w:hyperlink r:id="rId15">
         <w:r>
           <w:rPr>
             <w:rStyle w:val="Hyperlink"/>
@@ -603,7 +700,7 @@
         </w:rPr>
         <w:t xml:space="preserve">. </w:t>
       </w:r>
-      <w:hyperlink r:id="rId15">
+      <w:hyperlink r:id="rId16">
         <w:r>
           <w:rPr>
             <w:rStyle w:val="Hyperlink"/>
@@ -1335,7 +1432,7 @@
           <w:bCs w:val="false"/>
         </w:rPr>
       </w:pPr>
-      <w:hyperlink r:id="rId16">
+      <w:hyperlink r:id="rId17">
         <w:r>
           <w:rPr>
             <w:rStyle w:val="Hyperlink"/>
@@ -1374,7 +1471,7 @@
           <w:bCs w:val="false"/>
         </w:rPr>
       </w:pPr>
-      <w:hyperlink r:id="rId17">
+      <w:hyperlink r:id="rId18">
         <w:r>
           <w:rPr>
             <w:rStyle w:val="Hyperlink"/>
@@ -1414,7 +1511,7 @@
           <w:bCs w:val="false"/>
         </w:rPr>
       </w:pPr>
-      <w:hyperlink r:id="rId18">
+      <w:hyperlink r:id="rId19">
         <w:r>
           <w:rPr>
             <w:rStyle w:val="Hyperlink"/>
@@ -1523,7 +1620,7 @@
           <w:bCs w:val="false"/>
         </w:rPr>
       </w:pPr>
-      <w:hyperlink r:id="rId19">
+      <w:hyperlink r:id="rId20">
         <w:r>
           <w:rPr>
             <w:rStyle w:val="Hyperlink"/>
@@ -1563,7 +1660,7 @@
           <w:bCs w:val="false"/>
         </w:rPr>
       </w:pPr>
-      <w:hyperlink r:id="rId20">
+      <w:hyperlink r:id="rId21">
         <w:r>
           <w:rPr>
             <w:rStyle w:val="Hyperlink"/>
@@ -1667,7 +1764,7 @@
           <w:bCs w:val="false"/>
         </w:rPr>
       </w:pPr>
-      <w:hyperlink r:id="rId21">
+      <w:hyperlink r:id="rId22">
         <w:r>
           <w:rPr>
             <w:rStyle w:val="Hyperlink"/>
@@ -1707,7 +1804,7 @@
           <w:bCs w:val="false"/>
         </w:rPr>
       </w:pPr>
-      <w:hyperlink r:id="rId22">
+      <w:hyperlink r:id="rId23">
         <w:r>
           <w:rPr>
             <w:rStyle w:val="Hyperlink"/>
@@ -1805,7 +1902,7 @@
           <w:bCs w:val="false"/>
         </w:rPr>
       </w:pPr>
-      <w:hyperlink r:id="rId23">
+      <w:hyperlink r:id="rId24">
         <w:r>
           <w:rPr>
             <w:rStyle w:val="Hyperlink"/>
@@ -1821,12 +1918,12 @@
       </w:hyperlink>
     </w:p>
     <w:sectPr>
-      <w:headerReference w:type="even" r:id="rId24"/>
-      <w:headerReference w:type="default" r:id="rId25"/>
-      <w:headerReference w:type="first" r:id="rId26"/>
-      <w:footerReference w:type="even" r:id="rId27"/>
-      <w:footerReference w:type="default" r:id="rId28"/>
-      <w:footerReference w:type="first" r:id="rId29"/>
+      <w:headerReference w:type="even" r:id="rId25"/>
+      <w:headerReference w:type="default" r:id="rId26"/>
+      <w:headerReference w:type="first" r:id="rId27"/>
+      <w:footerReference w:type="even" r:id="rId28"/>
+      <w:footerReference w:type="default" r:id="rId29"/>
+      <w:footerReference w:type="first" r:id="rId30"/>
       <w:type w:val="nextPage"/>
       <w:pgSz w:w="12240" w:h="15840"/>
       <w:pgMar w:left="1800" w:right="1800" w:gutter="0" w:header="1440" w:top="1999" w:footer="1440" w:bottom="1930"/>

</xml_diff>